<commit_message>
Medio hecho el 4
</commit_message>
<xml_diff>
--- a/Quinto Punto/Documentacion/Documentacion de Algoritmos.docx
+++ b/Quinto Punto/Documentacion/Documentacion de Algoritmos.docx
@@ -7,10 +7,8 @@
         <w:pStyle w:val="Ttulo1"/>
       </w:pPr>
       <w:r>
-        <w:t>Análisis Tercer</w:t>
-      </w:r>
-      <w:bookmarkStart w:id="0" w:name="_GoBack"/>
-      <w:bookmarkEnd w:id="0"/>
+        <w:t>Análisis Primer</w:t>
+      </w:r>
       <w:r>
         <w:t xml:space="preserve"> Punto</w:t>
       </w:r>
@@ -280,7 +278,15 @@
           <w:sz w:val="24"/>
           <w:szCs w:val="24"/>
         </w:rPr>
-        <w:t xml:space="preserve"> O(n)</w:t>
+        <w:t xml:space="preserve"> </w:t>
+      </w:r>
+      <w:r>
+        <w:rPr>
+          <w:b/>
+          <w:sz w:val="24"/>
+          <w:szCs w:val="24"/>
+        </w:rPr>
+        <w:t>O(n)</w:t>
       </w:r>
     </w:p>
     <w:p>
@@ -689,27 +695,14 @@
       <w:r>
         <w:t xml:space="preserve">Ilustración </w:t>
       </w:r>
-      <w:r>
-        <w:fldChar w:fldCharType="begin"/>
-      </w:r>
-      <w:r>
-        <w:instrText xml:space="preserve"> SEQ Ilustración \* ARABIC </w:instrText>
-      </w:r>
-      <w:r>
-        <w:fldChar w:fldCharType="separate"/>
-      </w:r>
-      <w:r>
-        <w:rPr>
-          <w:noProof/>
-        </w:rPr>
-        <w:t>1</w:t>
-      </w:r>
-      <w:r>
-        <w:rPr>
-          <w:noProof/>
-        </w:rPr>
-        <w:fldChar w:fldCharType="end"/>
-      </w:r>
+      <w:fldSimple w:instr=" SEQ Ilustración \* ARABIC ">
+        <w:r>
+          <w:rPr>
+            <w:noProof/>
+          </w:rPr>
+          <w:t>1</w:t>
+        </w:r>
+      </w:fldSimple>
     </w:p>
     <w:p>
       <w:r>
@@ -769,27 +762,14 @@
       <w:r>
         <w:t xml:space="preserve">Ilustración </w:t>
       </w:r>
-      <w:r>
-        <w:fldChar w:fldCharType="begin"/>
-      </w:r>
-      <w:r>
-        <w:instrText xml:space="preserve"> SEQ Ilustración \* ARABIC </w:instrText>
-      </w:r>
-      <w:r>
-        <w:fldChar w:fldCharType="separate"/>
-      </w:r>
-      <w:r>
-        <w:rPr>
-          <w:noProof/>
-        </w:rPr>
-        <w:t>2</w:t>
-      </w:r>
-      <w:r>
-        <w:rPr>
-          <w:noProof/>
-        </w:rPr>
-        <w:fldChar w:fldCharType="end"/>
-      </w:r>
+      <w:fldSimple w:instr=" SEQ Ilustración \* ARABIC ">
+        <w:r>
+          <w:rPr>
+            <w:noProof/>
+          </w:rPr>
+          <w:t>2</w:t>
+        </w:r>
+      </w:fldSimple>
     </w:p>
     <w:p>
       <w:r>
@@ -852,29 +832,18 @@
       <w:r>
         <w:t xml:space="preserve">Ilustración </w:t>
       </w:r>
-      <w:r>
-        <w:fldChar w:fldCharType="begin"/>
-      </w:r>
-      <w:r>
-        <w:instrText xml:space="preserve"> SEQ Ilustración \* ARABIC </w:instrText>
-      </w:r>
-      <w:r>
-        <w:fldChar w:fldCharType="separate"/>
-      </w:r>
-      <w:r>
-        <w:rPr>
-          <w:noProof/>
-        </w:rPr>
-        <w:t>3</w:t>
-      </w:r>
-      <w:r>
-        <w:rPr>
-          <w:noProof/>
-        </w:rPr>
-        <w:fldChar w:fldCharType="end"/>
-      </w:r>
+      <w:fldSimple w:instr=" SEQ Ilustración \* ARABIC ">
+        <w:r>
+          <w:rPr>
+            <w:noProof/>
+          </w:rPr>
+          <w:t>3</w:t>
+        </w:r>
+      </w:fldSimple>
     </w:p>
     <w:p>
+      <w:bookmarkStart w:id="0" w:name="_GoBack"/>
+      <w:bookmarkEnd w:id="0"/>
       <w:r>
         <w:lastRenderedPageBreak/>
         <w:t>Al finalizar todos los procedimientos Retorna un mensaje de finalización.</w:t>
@@ -936,30 +905,14 @@
       <w:r>
         <w:t xml:space="preserve">Ilustración </w:t>
       </w:r>
-      <w:r>
-        <w:fldChar w:fldCharType="begin"/>
-      </w:r>
-      <w:r>
-        <w:instrText xml:space="preserve"> SEQ Ilu</w:instrText>
-      </w:r>
-      <w:r>
-        <w:instrText xml:space="preserve">stración \* ARABIC </w:instrText>
-      </w:r>
-      <w:r>
-        <w:fldChar w:fldCharType="separate"/>
-      </w:r>
-      <w:r>
-        <w:rPr>
-          <w:noProof/>
-        </w:rPr>
-        <w:t>4</w:t>
-      </w:r>
-      <w:r>
-        <w:rPr>
-          <w:noProof/>
-        </w:rPr>
-        <w:fldChar w:fldCharType="end"/>
-      </w:r>
+      <w:fldSimple w:instr=" SEQ Ilustración \* ARABIC ">
+        <w:r>
+          <w:rPr>
+            <w:noProof/>
+          </w:rPr>
+          <w:t>4</w:t>
+        </w:r>
+      </w:fldSimple>
       <w:r>
         <w:tab/>
       </w:r>
@@ -1865,27 +1818,14 @@
       <w:r>
         <w:t xml:space="preserve">Ilustración </w:t>
       </w:r>
-      <w:r>
-        <w:fldChar w:fldCharType="begin"/>
-      </w:r>
-      <w:r>
-        <w:instrText xml:space="preserve"> SEQ Ilustración \* ARABIC </w:instrText>
-      </w:r>
-      <w:r>
-        <w:fldChar w:fldCharType="separate"/>
-      </w:r>
-      <w:r>
-        <w:rPr>
-          <w:noProof/>
-        </w:rPr>
-        <w:t>5</w:t>
-      </w:r>
-      <w:r>
-        <w:rPr>
-          <w:noProof/>
-        </w:rPr>
-        <w:fldChar w:fldCharType="end"/>
-      </w:r>
+      <w:fldSimple w:instr=" SEQ Ilustración \* ARABIC ">
+        <w:r>
+          <w:rPr>
+            <w:noProof/>
+          </w:rPr>
+          <w:t>5</w:t>
+        </w:r>
+      </w:fldSimple>
     </w:p>
     <w:p>
       <w:pPr>
@@ -3084,11 +3024,11 @@
           <c:showPercent val="0"/>
           <c:showBubbleSize val="0"/>
         </c:dLbls>
-        <c:axId val="176664240"/>
-        <c:axId val="176664800"/>
+        <c:axId val="395272368"/>
+        <c:axId val="395275088"/>
       </c:scatterChart>
       <c:valAx>
-        <c:axId val="176664240"/>
+        <c:axId val="395272368"/>
         <c:scaling>
           <c:orientation val="minMax"/>
         </c:scaling>
@@ -3200,12 +3140,12 @@
             <a:endParaRPr lang="es-CO"/>
           </a:p>
         </c:txPr>
-        <c:crossAx val="176664800"/>
+        <c:crossAx val="395275088"/>
         <c:crosses val="autoZero"/>
         <c:crossBetween val="midCat"/>
       </c:valAx>
       <c:valAx>
-        <c:axId val="176664800"/>
+        <c:axId val="395275088"/>
         <c:scaling>
           <c:orientation val="minMax"/>
         </c:scaling>
@@ -3325,7 +3265,7 @@
             <a:endParaRPr lang="es-CO"/>
           </a:p>
         </c:txPr>
-        <c:crossAx val="176664240"/>
+        <c:crossAx val="395272368"/>
         <c:crosses val="autoZero"/>
         <c:crossBetween val="midCat"/>
       </c:valAx>

</xml_diff>